<commit_message>
la til bilde i oppgave
la til bilde i oppgave doc
</commit_message>
<xml_diff>
--- a/documentation/BigDataProjectOverview.docx
+++ b/documentation/BigDataProjectOverview.docx
@@ -114,29 +114,44 @@
       </w:pPr>
     </w:p>
     <w:p>
+      <w:pPr>
+        <w:rPr>
+          <w:lang w:val="nb-NO"/>
+        </w:rPr>
+      </w:pPr>
+      <w:r>
+        <w:rPr>
+          <w:lang w:val="nb-NO"/>
+        </w:rPr>
+        <w:t xml:space="preserve">Topp </w:t>
+      </w:r>
       <w:proofErr w:type="spellStart"/>
       <w:r>
-        <w:t>Topp</w:t>
+        <w:rPr>
+          <w:lang w:val="nb-NO"/>
+        </w:rPr>
+        <w:t>spotify</w:t>
       </w:r>
       <w:proofErr w:type="spellEnd"/>
       <w:r>
-        <w:t xml:space="preserve"> </w:t>
+        <w:rPr>
+          <w:lang w:val="nb-NO"/>
+        </w:rPr>
+        <w:t xml:space="preserve"> 2010 til 2019 – </w:t>
       </w:r>
       <w:proofErr w:type="spellStart"/>
       <w:r>
-        <w:t>spotify</w:t>
+        <w:rPr>
+          <w:lang w:val="nb-NO"/>
+        </w:rPr>
+        <w:t>Document</w:t>
       </w:r>
       <w:proofErr w:type="spellEnd"/>
       <w:r>
-        <w:t xml:space="preserve"> 2010 </w:t>
-      </w:r>
-      <w:proofErr w:type="spellStart"/>
-      <w:r>
-        <w:t>til</w:t>
-      </w:r>
-      <w:proofErr w:type="spellEnd"/>
-      <w:r>
-        <w:t xml:space="preserve"> 2019 – Document database</w:t>
+        <w:rPr>
+          <w:lang w:val="nb-NO"/>
+        </w:rPr>
+        <w:t xml:space="preserve"> database</w:t>
       </w:r>
     </w:p>
     <w:p>
@@ -417,27 +432,14 @@
             <w:rStyle w:val="Hyperlink"/>
             <w:lang w:val="nb-NO"/>
           </w:rPr>
-          <w:t>https://www.kaggle.com/unanimad/gr</w:t>
-        </w:r>
-        <w:r>
-          <w:rPr>
-            <w:rStyle w:val="Hyperlink"/>
-            <w:lang w:val="nb-NO"/>
-          </w:rPr>
-          <w:t>a</w:t>
-        </w:r>
-        <w:r>
-          <w:rPr>
-            <w:rStyle w:val="Hyperlink"/>
-            <w:lang w:val="nb-NO"/>
-          </w:rPr>
-          <w:t>mmy-awards</w:t>
+          <w:t>https://www.kaggle.com/unanimad/grammy-awards</w:t>
         </w:r>
       </w:hyperlink>
     </w:p>
     <w:p>
       <w:pPr>
         <w:rPr>
+          <w:noProof/>
           <w:lang w:val="nb-NO"/>
         </w:rPr>
       </w:pPr>
@@ -446,6 +448,81 @@
           <w:lang w:val="nb-NO"/>
         </w:rPr>
         <w:t>Grammy premier kan av og til virke som at de går til litt tilfeldige artister, så vi tenkte å vise her om sammenkobling mellom sangpopularitet og pris stemmer. Her kan vi også finne koblinger mellom artister som ikke nødvendigvis henger sammen, og det var en oversikt over alle medvirkende på sangene. Dette kan også gi oversikt over hvilke produsenter som ofte vinner, og hvilke artister/band som stikker av med flest premier hvert år. Vi kan også bruke datasettet for å se om det å vinne en Grammy påvirker videre lytting på sangene.</w:t>
+      </w:r>
+      <w:r>
+        <w:rPr>
+          <w:noProof/>
+          <w:lang w:val="nb-NO"/>
+        </w:rPr>
+        <w:t xml:space="preserve"> </w:t>
+      </w:r>
+    </w:p>
+    <w:p>
+      <w:pPr>
+        <w:rPr>
+          <w:noProof/>
+          <w:lang w:val="nb-NO"/>
+        </w:rPr>
+      </w:pPr>
+    </w:p>
+    <w:p>
+      <w:pPr>
+        <w:rPr>
+          <w:lang w:val="nb-NO"/>
+        </w:rPr>
+      </w:pPr>
+      <w:r>
+        <w:rPr>
+          <w:noProof/>
+        </w:rPr>
+        <w:drawing>
+          <wp:inline distT="0" distB="0" distL="0" distR="0" wp14:anchorId="1F94B13B" wp14:editId="6CB5B85F">
+            <wp:extent cx="5731510" cy="3255010"/>
+            <wp:effectExtent l="0" t="0" r="2540" b="2540"/>
+            <wp:docPr id="1" name="Picture 1" descr="Graphical user interface, chart&#10;&#10;Description automatically generated"/>
+            <wp:cNvGraphicFramePr>
+              <a:graphicFrameLocks xmlns:a="http://schemas.openxmlformats.org/drawingml/2006/main" noChangeAspect="1"/>
+            </wp:cNvGraphicFramePr>
+            <a:graphic xmlns:a="http://schemas.openxmlformats.org/drawingml/2006/main">
+              <a:graphicData uri="http://schemas.openxmlformats.org/drawingml/2006/picture">
+                <pic:pic xmlns:pic="http://schemas.openxmlformats.org/drawingml/2006/picture">
+                  <pic:nvPicPr>
+                    <pic:cNvPr id="1" name="Picture 1" descr="Graphical user interface, chart&#10;&#10;Description automatically generated"/>
+                    <pic:cNvPicPr>
+                      <a:picLocks noChangeAspect="1" noChangeArrowheads="1"/>
+                    </pic:cNvPicPr>
+                  </pic:nvPicPr>
+                  <pic:blipFill>
+                    <a:blip r:embed="rId7">
+                      <a:extLst>
+                        <a:ext uri="{28A0092B-C50C-407E-A947-70E740481C1C}">
+                          <a14:useLocalDpi xmlns:a14="http://schemas.microsoft.com/office/drawing/2010/main" val="0"/>
+                        </a:ext>
+                      </a:extLst>
+                    </a:blip>
+                    <a:srcRect/>
+                    <a:stretch>
+                      <a:fillRect/>
+                    </a:stretch>
+                  </pic:blipFill>
+                  <pic:spPr bwMode="auto">
+                    <a:xfrm>
+                      <a:off x="0" y="0"/>
+                      <a:ext cx="5731510" cy="3255010"/>
+                    </a:xfrm>
+                    <a:prstGeom prst="rect">
+                      <a:avLst/>
+                    </a:prstGeom>
+                    <a:noFill/>
+                    <a:ln>
+                      <a:noFill/>
+                    </a:ln>
+                  </pic:spPr>
+                </pic:pic>
+              </a:graphicData>
+            </a:graphic>
+          </wp:inline>
+        </w:drawing>
       </w:r>
     </w:p>
     <w:sectPr>

</xml_diff>

<commit_message>
la til mer beskrivelse av nettside
description of webpage updated, needs more
</commit_message>
<xml_diff>
--- a/documentation/BigDataProjectOverview.docx
+++ b/documentation/BigDataProjectOverview.docx
@@ -13,6 +13,40 @@
           <w:lang w:val="nb-NO"/>
         </w:rPr>
         <w:t>På dette nettstedet samler vi oversikt over artister og band, musikken de har utgitt, hva slags sjangere de spiller, hva som har vært populært, hva slags terningkast albumene har fått, og hvor mye banning sangene inneholder.</w:t>
+      </w:r>
+      <w:r>
+        <w:rPr>
+          <w:lang w:val="nb-NO"/>
+        </w:rPr>
+        <w:t xml:space="preserve"> Man kan bevege seg mellom «</w:t>
+      </w:r>
+      <w:proofErr w:type="spellStart"/>
+      <w:r>
+        <w:rPr>
+          <w:lang w:val="nb-NO"/>
+        </w:rPr>
+        <w:t>feature</w:t>
+      </w:r>
+      <w:proofErr w:type="spellEnd"/>
+      <w:r>
+        <w:rPr>
+          <w:lang w:val="nb-NO"/>
+        </w:rPr>
+        <w:t xml:space="preserve">» artister, få </w:t>
+      </w:r>
+      <w:proofErr w:type="spellStart"/>
+      <w:r>
+        <w:rPr>
+          <w:lang w:val="nb-NO"/>
+        </w:rPr>
+        <w:t>anbefalninger</w:t>
+      </w:r>
+      <w:proofErr w:type="spellEnd"/>
+      <w:r>
+        <w:rPr>
+          <w:lang w:val="nb-NO"/>
+        </w:rPr>
+        <w:t xml:space="preserve"> basert på favoritter, finne artister eller sanger basert på år eller popularitet, og lage spillelister etter sjanger, tag, avspillinger eller lignende.</w:t>
       </w:r>
     </w:p>
     <w:p>
@@ -229,21 +263,7 @@
         <w:rPr>
           <w:lang w:val="nb-NO"/>
         </w:rPr>
-        <w:t>, hvor energisk sangen er, hvor dansbar den er, hvor høylytt den er, og hvor sannsynlig innspilling skjedde «</w:t>
-      </w:r>
-      <w:proofErr w:type="gramStart"/>
-      <w:r>
-        <w:rPr>
-          <w:lang w:val="nb-NO"/>
-        </w:rPr>
-        <w:t>live</w:t>
-      </w:r>
-      <w:proofErr w:type="gramEnd"/>
-      <w:r>
-        <w:rPr>
-          <w:lang w:val="nb-NO"/>
-        </w:rPr>
-        <w:t>».</w:t>
+        <w:t>, hvor energisk sangen er, hvor dansbar den er, hvor høylytt den er, og hvor sannsynlig innspilling skjedde «live».</w:t>
       </w:r>
     </w:p>
     <w:p>
@@ -340,21 +360,7 @@
         <w:rPr>
           <w:lang w:val="nb-NO"/>
         </w:rPr>
-        <w:t xml:space="preserve">Dette settet ser på hvor mange ord som er i en sangtekst, og hvor mange av disse ordene som er banne ord. Settet artist, </w:t>
-      </w:r>
-      <w:proofErr w:type="gramStart"/>
-      <w:r>
-        <w:rPr>
-          <w:lang w:val="nb-NO"/>
-        </w:rPr>
-        <w:t>album(</w:t>
-      </w:r>
-      <w:proofErr w:type="gramEnd"/>
-      <w:r>
-        <w:rPr>
-          <w:lang w:val="nb-NO"/>
-        </w:rPr>
-        <w:t>ikke alle) og låt, som gjør det lettere å lete igjennom artistene for å finne sanger med mye banning. Det kan også være gøy å se om det er noen sammenheng mellom hvor mye banning det er i en sang, og hvor populær den blir. Er det en magisk sone? Hvem banner mest?</w:t>
+        <w:t>Dette settet ser på hvor mange ord som er i en sangtekst, og hvor mange av disse ordene som er banne ord. Settet artist, album(ikke alle) og låt, som gjør det lettere å lete igjennom artistene for å finne sanger med mye banning. Det kan også være gøy å se om det er noen sammenheng mellom hvor mye banning det er i en sang, og hvor populær den blir. Er det en magisk sone? Hvem banner mest?</w:t>
       </w:r>
     </w:p>
     <w:p>

</xml_diff>

<commit_message>
fikset tittel på delseksjon banning i musikk
oppdatert banning i musikk seksjon
</commit_message>
<xml_diff>
--- a/documentation/BigDataProjectOverview.docx
+++ b/documentation/BigDataProjectOverview.docx
@@ -18,52 +18,19 @@
         <w:rPr>
           <w:lang w:val="nb-NO"/>
         </w:rPr>
-        <w:t xml:space="preserve"> Man kan bevege seg mellom «</w:t>
-      </w:r>
-      <w:proofErr w:type="spellStart"/>
-      <w:r>
-        <w:rPr>
-          <w:lang w:val="nb-NO"/>
-        </w:rPr>
-        <w:t>feature</w:t>
-      </w:r>
-      <w:proofErr w:type="spellEnd"/>
-      <w:r>
-        <w:rPr>
-          <w:lang w:val="nb-NO"/>
-        </w:rPr>
-        <w:t xml:space="preserve">» artister, få </w:t>
-      </w:r>
-      <w:proofErr w:type="spellStart"/>
-      <w:r>
-        <w:rPr>
-          <w:lang w:val="nb-NO"/>
-        </w:rPr>
-        <w:t>anbefalninger</w:t>
-      </w:r>
-      <w:proofErr w:type="spellEnd"/>
-      <w:r>
-        <w:rPr>
-          <w:lang w:val="nb-NO"/>
-        </w:rPr>
-        <w:t xml:space="preserve"> basert på favoritter, finne artister eller sanger basert på år eller popularitet, og lage spillelister etter sjanger, tag, avspillinger eller lignende.</w:t>
-      </w:r>
-    </w:p>
-    <w:p>
-      <w:pPr>
-        <w:rPr>
-          <w:lang w:val="nb-NO"/>
-        </w:rPr>
-      </w:pPr>
-    </w:p>
-    <w:p>
-      <w:proofErr w:type="spellStart"/>
-      <w:r>
-        <w:t>Popularitet</w:t>
-      </w:r>
-      <w:proofErr w:type="spellEnd"/>
-      <w:r>
-        <w:t>/</w:t>
+        <w:t xml:space="preserve"> Man kan bevege seg mellom «feature» artister, få anbefalninger basert på favoritter, finne artister eller sanger basert på år eller popularitet, og lage spillelister etter sjanger, tag, avspillinger eller lignende.</w:t>
+      </w:r>
+    </w:p>
+    <w:p>
+      <w:pPr>
+        <w:rPr>
+          <w:lang w:val="nb-NO"/>
+        </w:rPr>
+      </w:pPr>
+    </w:p>
+    <w:p>
+      <w:r>
+        <w:t>Popularitet/</w:t>
       </w:r>
       <w:r>
         <w:t>Streaming</w:t>
@@ -78,19 +45,11 @@
           <w:lang w:val="nb-NO"/>
         </w:rPr>
       </w:pPr>
-      <w:proofErr w:type="spellStart"/>
-      <w:r>
-        <w:rPr>
-          <w:lang w:val="nb-NO"/>
-        </w:rPr>
-        <w:t>Dataset</w:t>
-      </w:r>
-      <w:proofErr w:type="spellEnd"/>
-      <w:r>
-        <w:rPr>
-          <w:lang w:val="nb-NO"/>
-        </w:rPr>
-        <w:t>: https://www.kaggle.com/pieca111/music-artists-popularity</w:t>
+      <w:r>
+        <w:rPr>
+          <w:lang w:val="nb-NO"/>
+        </w:rPr>
+        <w:t>Dataset: https://www.kaggle.com/pieca111/music-artists-popularity</w:t>
       </w:r>
     </w:p>
     <w:p>
@@ -109,104 +68,40 @@
         <w:rPr>
           <w:lang w:val="nb-NO"/>
         </w:rPr>
-        <w:t xml:space="preserve">musikk popularitets datasettet er det ferdigstilte id-er som kan brukes til å referere til artister, opphavsland, tagger om sjanger, språk, </w:t>
-      </w:r>
-      <w:proofErr w:type="spellStart"/>
-      <w:r>
-        <w:rPr>
-          <w:lang w:val="nb-NO"/>
-        </w:rPr>
-        <w:t>osv</w:t>
-      </w:r>
-      <w:proofErr w:type="spellEnd"/>
-      <w:r>
-        <w:rPr>
-          <w:lang w:val="nb-NO"/>
-        </w:rPr>
-        <w:t xml:space="preserve">, og 2 forskjellige kanaler for avspilling (Valgt avspilling og anbefalt avspilling). I tillegg er det en boolsk verdi som sjekker om det er flere artister som deler samme kanal. Datasettet har også metadata fra to forskjellige opphav, en fra last.fm og en fra </w:t>
-      </w:r>
-      <w:proofErr w:type="spellStart"/>
-      <w:r>
-        <w:rPr>
-          <w:lang w:val="nb-NO"/>
-        </w:rPr>
-        <w:t>musicbrainz</w:t>
-      </w:r>
-      <w:proofErr w:type="spellEnd"/>
-      <w:r>
-        <w:rPr>
-          <w:lang w:val="nb-NO"/>
-        </w:rPr>
-        <w:t>, begge med en oppføring for nasjonalitet og tagger med samme format. Dette gjør det lett å sjekke de forskjellige tag-ene og landene opp mot hverandre for å unngå dobbel utskrift eller mulige feil.</w:t>
-      </w:r>
-    </w:p>
-    <w:p>
-      <w:pPr>
-        <w:rPr>
-          <w:lang w:val="nb-NO"/>
-        </w:rPr>
-      </w:pPr>
-    </w:p>
-    <w:p>
-      <w:pPr>
-        <w:rPr>
-          <w:lang w:val="nb-NO"/>
-        </w:rPr>
-      </w:pPr>
-      <w:r>
-        <w:rPr>
-          <w:lang w:val="nb-NO"/>
-        </w:rPr>
-        <w:t xml:space="preserve">Topp </w:t>
-      </w:r>
-      <w:proofErr w:type="spellStart"/>
-      <w:r>
-        <w:rPr>
-          <w:lang w:val="nb-NO"/>
-        </w:rPr>
-        <w:t>spotify</w:t>
-      </w:r>
-      <w:proofErr w:type="spellEnd"/>
-      <w:r>
-        <w:rPr>
-          <w:lang w:val="nb-NO"/>
-        </w:rPr>
-        <w:t xml:space="preserve"> 2010 til 2019 – </w:t>
-      </w:r>
-      <w:proofErr w:type="spellStart"/>
-      <w:r>
-        <w:rPr>
-          <w:lang w:val="nb-NO"/>
-        </w:rPr>
-        <w:t>Document</w:t>
-      </w:r>
-      <w:proofErr w:type="spellEnd"/>
-      <w:r>
-        <w:rPr>
-          <w:lang w:val="nb-NO"/>
-        </w:rPr>
-        <w:t xml:space="preserve"> database</w:t>
-      </w:r>
-    </w:p>
-    <w:p>
-      <w:pPr>
-        <w:rPr>
-          <w:lang w:val="nb-NO"/>
-        </w:rPr>
-      </w:pPr>
-      <w:proofErr w:type="spellStart"/>
-      <w:r>
-        <w:rPr>
-          <w:lang w:val="nb-NO"/>
-        </w:rPr>
-        <w:t>Dataset</w:t>
-      </w:r>
-      <w:proofErr w:type="spellEnd"/>
-      <w:r>
-        <w:rPr>
-          <w:lang w:val="nb-NO"/>
-        </w:rPr>
-        <w:t xml:space="preserve">: </w:t>
+        <w:t>musikk popularitets datasettet er det ferdigstilte id-er som kan brukes til å referere til artister, opphavsland, tagger om sjanger, språk, osv, og 2 forskjellige kanaler for avspilling (Valgt avspilling og anbefalt avspilling). I tillegg er det en boolsk verdi som sjekker om det er flere artister som deler samme kanal. Datasettet har også metadata fra to forskjellige opphav, en fra last.fm og en fra musicbrainz, begge med en oppføring for nasjonalitet og tagger med samme format. Dette gjør det lett å sjekke de forskjellige tag-ene og landene opp mot hverandre for å unngå dobbel utskrift eller mulige feil.</w:t>
+      </w:r>
+    </w:p>
+    <w:p>
+      <w:pPr>
+        <w:rPr>
+          <w:lang w:val="nb-NO"/>
+        </w:rPr>
+      </w:pPr>
+    </w:p>
+    <w:p>
+      <w:pPr>
+        <w:rPr>
+          <w:lang w:val="nb-NO"/>
+        </w:rPr>
+      </w:pPr>
+      <w:r>
+        <w:rPr>
+          <w:lang w:val="nb-NO"/>
+        </w:rPr>
+        <w:t>Topp spotify 2010 til 2019 – Document database</w:t>
+      </w:r>
+    </w:p>
+    <w:p>
+      <w:pPr>
+        <w:rPr>
+          <w:lang w:val="nb-NO"/>
+        </w:rPr>
+      </w:pPr>
+      <w:r>
+        <w:rPr>
+          <w:lang w:val="nb-NO"/>
+        </w:rPr>
+        <w:t xml:space="preserve">Dataset: </w:t>
       </w:r>
       <w:hyperlink r:id="rId4" w:history="1">
         <w:r>
@@ -235,35 +130,7 @@
         <w:rPr>
           <w:lang w:val="nb-NO"/>
         </w:rPr>
-        <w:t xml:space="preserve">Dette datasettet tar for seg en rekke interessante data. Det viser de mest populære sangene for hvert år fra 2010 til 2019, hvilken </w:t>
-      </w:r>
-      <w:proofErr w:type="spellStart"/>
-      <w:r>
-        <w:rPr>
-          <w:lang w:val="nb-NO"/>
-        </w:rPr>
-        <w:t>hovedsjanger</w:t>
-      </w:r>
-      <w:proofErr w:type="spellEnd"/>
-      <w:r>
-        <w:rPr>
-          <w:lang w:val="nb-NO"/>
-        </w:rPr>
-        <w:t xml:space="preserve"> sangen tilhører, bandet/artisten, men også annen data som beats per </w:t>
-      </w:r>
-      <w:proofErr w:type="spellStart"/>
-      <w:r>
-        <w:rPr>
-          <w:lang w:val="nb-NO"/>
-        </w:rPr>
-        <w:t>minute</w:t>
-      </w:r>
-      <w:proofErr w:type="spellEnd"/>
-      <w:r>
-        <w:rPr>
-          <w:lang w:val="nb-NO"/>
-        </w:rPr>
-        <w:t>, hvor energisk sangen er, hvor dansbar den er, hvor høylytt den er, og hvor sannsynlig innspilling skjedde «live».</w:t>
+        <w:t>Dette datasettet tar for seg en rekke interessante data. Det viser de mest populære sangene for hvert år fra 2010 til 2019, hvilken hovedsjanger sangen tilhører, bandet/artisten, men også annen data som beats per minute, hvor energisk sangen er, hvor dansbar den er, hvor høylytt den er, og hvor sannsynlig innspilling skjedde «live».</w:t>
       </w:r>
     </w:p>
     <w:p>
@@ -309,36 +176,26 @@
         <w:rPr>
           <w:lang w:val="nb-NO"/>
         </w:rPr>
-        <w:t xml:space="preserve">Musikk popularitet over tid – </w:t>
-      </w:r>
-      <w:proofErr w:type="spellStart"/>
-      <w:r>
-        <w:rPr>
-          <w:lang w:val="nb-NO"/>
-        </w:rPr>
-        <w:t>graph</w:t>
-      </w:r>
-      <w:proofErr w:type="spellEnd"/>
-    </w:p>
-    <w:p>
-      <w:pPr>
-        <w:rPr>
-          <w:lang w:val="nb-NO"/>
-        </w:rPr>
-      </w:pPr>
-      <w:proofErr w:type="spellStart"/>
-      <w:r>
-        <w:rPr>
-          <w:lang w:val="nb-NO"/>
-        </w:rPr>
-        <w:t>Dataset</w:t>
-      </w:r>
-      <w:proofErr w:type="spellEnd"/>
-      <w:r>
-        <w:rPr>
-          <w:lang w:val="nb-NO"/>
-        </w:rPr>
-        <w:t xml:space="preserve">: </w:t>
+        <w:t>Banning i musikk</w:t>
+      </w:r>
+      <w:r>
+        <w:rPr>
+          <w:lang w:val="nb-NO"/>
+        </w:rPr>
+        <w:t xml:space="preserve"> – graph</w:t>
+      </w:r>
+    </w:p>
+    <w:p>
+      <w:pPr>
+        <w:rPr>
+          <w:lang w:val="nb-NO"/>
+        </w:rPr>
+      </w:pPr>
+      <w:r>
+        <w:rPr>
+          <w:lang w:val="nb-NO"/>
+        </w:rPr>
+        <w:t xml:space="preserve">Dataset: </w:t>
       </w:r>
       <w:hyperlink r:id="rId5" w:history="1">
         <w:r>
@@ -401,36 +258,20 @@
         <w:rPr>
           <w:lang w:val="nb-NO"/>
         </w:rPr>
-        <w:t xml:space="preserve">Grammys – </w:t>
-      </w:r>
-      <w:proofErr w:type="spellStart"/>
-      <w:r>
-        <w:rPr>
-          <w:lang w:val="nb-NO"/>
-        </w:rPr>
-        <w:t>column</w:t>
-      </w:r>
-      <w:proofErr w:type="spellEnd"/>
-    </w:p>
-    <w:p>
-      <w:pPr>
-        <w:rPr>
-          <w:lang w:val="nb-NO"/>
-        </w:rPr>
-      </w:pPr>
-      <w:proofErr w:type="spellStart"/>
-      <w:r>
-        <w:rPr>
-          <w:lang w:val="nb-NO"/>
-        </w:rPr>
-        <w:t>Dataset</w:t>
-      </w:r>
-      <w:proofErr w:type="spellEnd"/>
-      <w:r>
-        <w:rPr>
-          <w:lang w:val="nb-NO"/>
-        </w:rPr>
-        <w:t xml:space="preserve">: </w:t>
+        <w:t>Grammys – column</w:t>
+      </w:r>
+    </w:p>
+    <w:p>
+      <w:pPr>
+        <w:rPr>
+          <w:lang w:val="nb-NO"/>
+        </w:rPr>
+      </w:pPr>
+      <w:r>
+        <w:rPr>
+          <w:lang w:val="nb-NO"/>
+        </w:rPr>
+        <w:t xml:space="preserve">Dataset: </w:t>
       </w:r>
       <w:hyperlink r:id="rId6" w:history="1">
         <w:r>

</xml_diff>

<commit_message>
lagt til wireframe aggregated
wireframe for popularityAgg
</commit_message>
<xml_diff>
--- a/documentation/BigDataProjectOverview.docx
+++ b/documentation/BigDataProjectOverview.docx
@@ -409,6 +409,67 @@
                   </pic:nvPicPr>
                   <pic:blipFill>
                     <a:blip r:embed="rId8">
+                      <a:extLst>
+                        <a:ext uri="{28A0092B-C50C-407E-A947-70E740481C1C}">
+                          <a14:useLocalDpi xmlns:a14="http://schemas.microsoft.com/office/drawing/2010/main" val="0"/>
+                        </a:ext>
+                      </a:extLst>
+                    </a:blip>
+                    <a:srcRect/>
+                    <a:stretch>
+                      <a:fillRect/>
+                    </a:stretch>
+                  </pic:blipFill>
+                  <pic:spPr bwMode="auto">
+                    <a:xfrm>
+                      <a:off x="0" y="0"/>
+                      <a:ext cx="5731510" cy="3976370"/>
+                    </a:xfrm>
+                    <a:prstGeom prst="rect">
+                      <a:avLst/>
+                    </a:prstGeom>
+                    <a:noFill/>
+                    <a:ln>
+                      <a:noFill/>
+                    </a:ln>
+                  </pic:spPr>
+                </pic:pic>
+              </a:graphicData>
+            </a:graphic>
+          </wp:inline>
+        </w:drawing>
+      </w:r>
+    </w:p>
+    <w:p>
+      <w:pPr>
+        <w:rPr>
+          <w:lang w:val="nb-NO"/>
+        </w:rPr>
+      </w:pPr>
+      <w:r>
+        <w:rPr>
+          <w:noProof/>
+          <w:lang w:val="nb-NO"/>
+        </w:rPr>
+        <w:drawing>
+          <wp:inline distT="0" distB="0" distL="0" distR="0" wp14:anchorId="2C588914" wp14:editId="201ABB82">
+            <wp:extent cx="5731510" cy="3976370"/>
+            <wp:effectExtent l="0" t="0" r="2540" b="5080"/>
+            <wp:docPr id="3" name="Picture 3" descr="Graphical user interface, application&#10;&#10;Description automatically generated"/>
+            <wp:cNvGraphicFramePr>
+              <a:graphicFrameLocks xmlns:a="http://schemas.openxmlformats.org/drawingml/2006/main" noChangeAspect="1"/>
+            </wp:cNvGraphicFramePr>
+            <a:graphic xmlns:a="http://schemas.openxmlformats.org/drawingml/2006/main">
+              <a:graphicData uri="http://schemas.openxmlformats.org/drawingml/2006/picture">
+                <pic:pic xmlns:pic="http://schemas.openxmlformats.org/drawingml/2006/picture">
+                  <pic:nvPicPr>
+                    <pic:cNvPr id="3" name="Picture 3" descr="Graphical user interface, application&#10;&#10;Description automatically generated"/>
+                    <pic:cNvPicPr>
+                      <a:picLocks noChangeAspect="1" noChangeArrowheads="1"/>
+                    </pic:cNvPicPr>
+                  </pic:nvPicPr>
+                  <pic:blipFill>
+                    <a:blip r:embed="rId9">
                       <a:extLst>
                         <a:ext uri="{28A0092B-C50C-407E-A947-70E740481C1C}">
                           <a14:useLocalDpi xmlns:a14="http://schemas.microsoft.com/office/drawing/2010/main" val="0"/>

</xml_diff>

<commit_message>
Added sketches and wrote related text
</commit_message>
<xml_diff>
--- a/documentation/BigDataProjectOverview.docx
+++ b/documentation/BigDataProjectOverview.docx
@@ -1,6 +1,6 @@
 
 <file path=word/document.xml><?xml version="1.0" encoding="utf-8"?>
-<w:document xmlns:wpc="http://schemas.microsoft.com/office/word/2010/wordprocessingCanvas" xmlns:cx="http://schemas.microsoft.com/office/drawing/2014/chartex" xmlns:cx1="http://schemas.microsoft.com/office/drawing/2015/9/8/chartex" xmlns:cx2="http://schemas.microsoft.com/office/drawing/2015/10/21/chartex" xmlns:cx3="http://schemas.microsoft.com/office/drawing/2016/5/9/chartex" xmlns:cx4="http://schemas.microsoft.com/office/drawing/2016/5/10/chartex" xmlns:cx5="http://schemas.microsoft.com/office/drawing/2016/5/11/chartex" xmlns:cx6="http://schemas.microsoft.com/office/drawing/2016/5/12/chartex" xmlns:cx7="http://schemas.microsoft.com/office/drawing/2016/5/13/chartex" xmlns:cx8="http://schemas.microsoft.com/office/drawing/2016/5/14/chartex" xmlns:mc="http://schemas.openxmlformats.org/markup-compatibility/2006" xmlns:aink="http://schemas.microsoft.com/office/drawing/2016/ink" xmlns:am3d="http://schemas.microsoft.com/office/drawing/2017/model3d" xmlns:o="urn:schemas-microsoft-com:office:office" xmlns:r="http://schemas.openxmlformats.org/officeDocument/2006/relationships" xmlns:m="http://schemas.openxmlformats.org/officeDocument/2006/math" xmlns:v="urn:schemas-microsoft-com:vml" xmlns:wp14="http://schemas.microsoft.com/office/word/2010/wordprocessingDrawing" xmlns:wp="http://schemas.openxmlformats.org/drawingml/2006/wordprocessingDrawing" xmlns:w10="urn:schemas-microsoft-com:office:word" xmlns:w="http://schemas.openxmlformats.org/wordprocessingml/2006/main" xmlns:w14="http://schemas.microsoft.com/office/word/2010/wordml" xmlns:w15="http://schemas.microsoft.com/office/word/2012/wordml" xmlns:w16cex="http://schemas.microsoft.com/office/word/2018/wordml/cex" xmlns:w16cid="http://schemas.microsoft.com/office/word/2016/wordml/cid" xmlns:w16="http://schemas.microsoft.com/office/word/2018/wordml" xmlns:w16sdtdh="http://schemas.microsoft.com/office/word/2020/wordml/sdtdatahash" xmlns:w16se="http://schemas.microsoft.com/office/word/2015/wordml/symex" xmlns:wpg="http://schemas.microsoft.com/office/word/2010/wordprocessingGroup" xmlns:wpi="http://schemas.microsoft.com/office/word/2010/wordprocessingInk" xmlns:wne="http://schemas.microsoft.com/office/word/2006/wordml" xmlns:wps="http://schemas.microsoft.com/office/word/2010/wordprocessingShape" mc:Ignorable="w14 w15 w16se w16cid w16 w16cex w16sdtdh wp14">
+<w:document xmlns:wpc="http://schemas.microsoft.com/office/word/2010/wordprocessingCanvas" xmlns:cx="http://schemas.microsoft.com/office/drawing/2014/chartex" xmlns:cx1="http://schemas.microsoft.com/office/drawing/2015/9/8/chartex" xmlns:cx2="http://schemas.microsoft.com/office/drawing/2015/10/21/chartex" xmlns:cx3="http://schemas.microsoft.com/office/drawing/2016/5/9/chartex" xmlns:cx4="http://schemas.microsoft.com/office/drawing/2016/5/10/chartex" xmlns:cx5="http://schemas.microsoft.com/office/drawing/2016/5/11/chartex" xmlns:cx6="http://schemas.microsoft.com/office/drawing/2016/5/12/chartex" xmlns:cx7="http://schemas.microsoft.com/office/drawing/2016/5/13/chartex" xmlns:cx8="http://schemas.microsoft.com/office/drawing/2016/5/14/chartex" xmlns:mc="http://schemas.openxmlformats.org/markup-compatibility/2006" xmlns:aink="http://schemas.microsoft.com/office/drawing/2016/ink" xmlns:am3d="http://schemas.microsoft.com/office/drawing/2017/model3d" xmlns:o="urn:schemas-microsoft-com:office:office" xmlns:r="http://schemas.openxmlformats.org/officeDocument/2006/relationships" xmlns:m="http://schemas.openxmlformats.org/officeDocument/2006/math" xmlns:v="urn:schemas-microsoft-com:vml" xmlns:wp14="http://schemas.microsoft.com/office/word/2010/wordprocessingDrawing" xmlns:wp="http://schemas.openxmlformats.org/drawingml/2006/wordprocessingDrawing" xmlns:w10="urn:schemas-microsoft-com:office:word" xmlns:w="http://schemas.openxmlformats.org/wordprocessingml/2006/main" xmlns:w14="http://schemas.microsoft.com/office/word/2010/wordml" xmlns:w15="http://schemas.microsoft.com/office/word/2012/wordml" xmlns:w16cex="http://schemas.microsoft.com/office/word/2018/wordml/cex" xmlns:w16cid="http://schemas.microsoft.com/office/word/2016/wordml/cid" xmlns:w16="http://schemas.microsoft.com/office/word/2018/wordml" xmlns:w16se="http://schemas.microsoft.com/office/word/2015/wordml/symex" xmlns:wpg="http://schemas.microsoft.com/office/word/2010/wordprocessingGroup" xmlns:wpi="http://schemas.microsoft.com/office/word/2010/wordprocessingInk" xmlns:wne="http://schemas.microsoft.com/office/word/2006/wordml" xmlns:wps="http://schemas.microsoft.com/office/word/2010/wordprocessingShape" mc:Ignorable="w14 w15 w16se w16cid w16 w16cex wp14">
   <w:body>
     <w:p>
       <w:pPr>
@@ -18,52 +18,19 @@
         <w:rPr>
           <w:lang w:val="nb-NO"/>
         </w:rPr>
-        <w:t xml:space="preserve"> Man kan bevege seg mellom «</w:t>
-      </w:r>
-      <w:proofErr w:type="spellStart"/>
-      <w:r>
-        <w:rPr>
-          <w:lang w:val="nb-NO"/>
-        </w:rPr>
-        <w:t>feature</w:t>
-      </w:r>
-      <w:proofErr w:type="spellEnd"/>
-      <w:r>
-        <w:rPr>
-          <w:lang w:val="nb-NO"/>
-        </w:rPr>
-        <w:t xml:space="preserve">» artister, få </w:t>
-      </w:r>
-      <w:proofErr w:type="spellStart"/>
-      <w:r>
-        <w:rPr>
-          <w:lang w:val="nb-NO"/>
-        </w:rPr>
-        <w:t>anbefalninger</w:t>
-      </w:r>
-      <w:proofErr w:type="spellEnd"/>
-      <w:r>
-        <w:rPr>
-          <w:lang w:val="nb-NO"/>
-        </w:rPr>
-        <w:t xml:space="preserve"> basert på favoritter, finne artister eller sanger basert på år eller popularitet, og lage spillelister etter sjanger, tag, avspillinger eller lignende.</w:t>
-      </w:r>
-    </w:p>
-    <w:p>
-      <w:pPr>
-        <w:rPr>
-          <w:lang w:val="nb-NO"/>
-        </w:rPr>
-      </w:pPr>
-    </w:p>
-    <w:p>
-      <w:proofErr w:type="spellStart"/>
-      <w:r>
-        <w:t>Popularitet</w:t>
-      </w:r>
-      <w:proofErr w:type="spellEnd"/>
-      <w:r>
-        <w:t>/</w:t>
+        <w:t xml:space="preserve"> Man kan bevege seg mellom «feature» artister, få anbefalninger basert på favoritter, finne artister eller sanger basert på år eller popularitet, og lage spillelister etter sjanger, tag, avspillinger eller lignende.</w:t>
+      </w:r>
+    </w:p>
+    <w:p>
+      <w:pPr>
+        <w:rPr>
+          <w:lang w:val="nb-NO"/>
+        </w:rPr>
+      </w:pPr>
+    </w:p>
+    <w:p>
+      <w:r>
+        <w:t>Popularitet/</w:t>
       </w:r>
       <w:r>
         <w:t>Streaming</w:t>
@@ -78,19 +45,11 @@
           <w:lang w:val="nb-NO"/>
         </w:rPr>
       </w:pPr>
-      <w:proofErr w:type="spellStart"/>
-      <w:r>
-        <w:rPr>
-          <w:lang w:val="nb-NO"/>
-        </w:rPr>
-        <w:t>Dataset</w:t>
-      </w:r>
-      <w:proofErr w:type="spellEnd"/>
-      <w:r>
-        <w:rPr>
-          <w:lang w:val="nb-NO"/>
-        </w:rPr>
-        <w:t>: https://www.kaggle.com/pieca111/music-artists-popularity</w:t>
+      <w:r>
+        <w:rPr>
+          <w:lang w:val="nb-NO"/>
+        </w:rPr>
+        <w:t>Dataset: https://www.kaggle.com/pieca111/music-artists-popularity</w:t>
       </w:r>
     </w:p>
     <w:p>
@@ -109,106 +68,42 @@
         <w:rPr>
           <w:lang w:val="nb-NO"/>
         </w:rPr>
-        <w:t xml:space="preserve">musikk popularitets datasettet er det ferdigstilte id-er som kan brukes til å referere til artister, opphavsland, tagger om sjanger, språk, </w:t>
-      </w:r>
-      <w:proofErr w:type="spellStart"/>
-      <w:r>
-        <w:rPr>
-          <w:lang w:val="nb-NO"/>
-        </w:rPr>
-        <w:t>osv</w:t>
-      </w:r>
-      <w:proofErr w:type="spellEnd"/>
-      <w:r>
-        <w:rPr>
-          <w:lang w:val="nb-NO"/>
-        </w:rPr>
-        <w:t xml:space="preserve">, og 2 forskjellige kanaler for avspilling (Valgt avspilling og anbefalt avspilling). I tillegg er det en boolsk verdi som sjekker om det er flere artister som deler samme kanal. Datasettet har også metadata fra to forskjellige opphav, en fra last.fm og en fra </w:t>
-      </w:r>
-      <w:proofErr w:type="spellStart"/>
-      <w:r>
-        <w:rPr>
-          <w:lang w:val="nb-NO"/>
-        </w:rPr>
-        <w:t>musicbrainz</w:t>
-      </w:r>
-      <w:proofErr w:type="spellEnd"/>
-      <w:r>
-        <w:rPr>
-          <w:lang w:val="nb-NO"/>
-        </w:rPr>
-        <w:t>, begge med en oppføring for nasjonalitet og tagger med samme format. Dette gjør det lett å sjekke de forskjellige tag-ene og landene opp mot hverandre for å unngå dobbel utskrift eller mulige feil.</w:t>
-      </w:r>
-    </w:p>
-    <w:p>
-      <w:pPr>
-        <w:rPr>
-          <w:lang w:val="nb-NO"/>
-        </w:rPr>
-      </w:pPr>
-    </w:p>
-    <w:p>
-      <w:pPr>
-        <w:rPr>
-          <w:lang w:val="nb-NO"/>
-        </w:rPr>
-      </w:pPr>
-      <w:r>
-        <w:rPr>
-          <w:lang w:val="nb-NO"/>
-        </w:rPr>
-        <w:t xml:space="preserve">Topp </w:t>
-      </w:r>
-      <w:proofErr w:type="spellStart"/>
-      <w:r>
-        <w:rPr>
-          <w:lang w:val="nb-NO"/>
-        </w:rPr>
-        <w:t>spotify</w:t>
-      </w:r>
-      <w:proofErr w:type="spellEnd"/>
-      <w:r>
-        <w:rPr>
-          <w:lang w:val="nb-NO"/>
-        </w:rPr>
-        <w:t xml:space="preserve"> 2010 til 2019 – </w:t>
-      </w:r>
-      <w:proofErr w:type="spellStart"/>
-      <w:r>
-        <w:rPr>
-          <w:lang w:val="nb-NO"/>
-        </w:rPr>
-        <w:t>Document</w:t>
-      </w:r>
-      <w:proofErr w:type="spellEnd"/>
-      <w:r>
-        <w:rPr>
-          <w:lang w:val="nb-NO"/>
-        </w:rPr>
-        <w:t xml:space="preserve"> database</w:t>
-      </w:r>
-    </w:p>
-    <w:p>
-      <w:pPr>
-        <w:rPr>
-          <w:lang w:val="nb-NO"/>
-        </w:rPr>
-      </w:pPr>
-      <w:proofErr w:type="spellStart"/>
-      <w:r>
-        <w:rPr>
-          <w:lang w:val="nb-NO"/>
-        </w:rPr>
-        <w:t>Dataset</w:t>
-      </w:r>
-      <w:proofErr w:type="spellEnd"/>
-      <w:r>
-        <w:rPr>
-          <w:lang w:val="nb-NO"/>
-        </w:rPr>
-        <w:t xml:space="preserve">: </w:t>
-      </w:r>
-      <w:hyperlink r:id="rId4" w:history="1">
+        <w:t>musikk popularitets datasettet er det ferdigstilte id-er som kan brukes til å referere til artister, opphavsland, tagger om sjanger, språk, osv, og 2 forskjellige kanaler for avspilling (Valgt avspilling og anbefalt avspilling). I tillegg er det en boolsk verdi som sjekker om det er flere artister som deler samme kanal. Datasettet har også metadata fra to forskjellige opphav, en fra last.fm og en fra musicbrainz, begge med en oppføring for nasjonalitet og tagger med samme format. Dette gjør det lett å sjekke de forskjellige tag-ene og landene opp mot hverandre for å unngå dobbel utskrift eller mulige feil.</w:t>
+      </w:r>
+    </w:p>
+    <w:p>
+      <w:pPr>
+        <w:rPr>
+          <w:lang w:val="nb-NO"/>
+        </w:rPr>
+      </w:pPr>
+    </w:p>
+    <w:p>
+      <w:pPr>
+        <w:rPr>
+          <w:lang w:val="nb-NO"/>
+        </w:rPr>
+      </w:pPr>
+      <w:r>
+        <w:rPr>
+          <w:lang w:val="nb-NO"/>
+        </w:rPr>
+        <w:t>Topp spotify 2010 til 2019 – Document database</w:t>
+      </w:r>
+    </w:p>
+    <w:p>
+      <w:pPr>
+        <w:rPr>
+          <w:lang w:val="nb-NO"/>
+        </w:rPr>
+      </w:pPr>
+      <w:r>
+        <w:rPr>
+          <w:lang w:val="nb-NO"/>
+        </w:rPr>
+        <w:t xml:space="preserve">Dataset: </w:t>
+      </w:r>
+      <w:hyperlink r:id="rId6" w:history="1">
         <w:r>
           <w:rPr>
             <w:rStyle w:val="Hyperlink"/>
@@ -235,49 +130,7 @@
         <w:rPr>
           <w:lang w:val="nb-NO"/>
         </w:rPr>
-        <w:t xml:space="preserve">Dette datasettet tar for seg en rekke interessante data. Det viser de mest populære sangene for hvert år fra 2010 til 2019, hvilken </w:t>
-      </w:r>
-      <w:proofErr w:type="spellStart"/>
-      <w:r>
-        <w:rPr>
-          <w:lang w:val="nb-NO"/>
-        </w:rPr>
-        <w:t>hovedsjanger</w:t>
-      </w:r>
-      <w:proofErr w:type="spellEnd"/>
-      <w:r>
-        <w:rPr>
-          <w:lang w:val="nb-NO"/>
-        </w:rPr>
-        <w:t xml:space="preserve"> sangen tilhører, bandet/artisten, men også annen data som beats per </w:t>
-      </w:r>
-      <w:proofErr w:type="spellStart"/>
-      <w:r>
-        <w:rPr>
-          <w:lang w:val="nb-NO"/>
-        </w:rPr>
-        <w:t>minute</w:t>
-      </w:r>
-      <w:proofErr w:type="spellEnd"/>
-      <w:r>
-        <w:rPr>
-          <w:lang w:val="nb-NO"/>
-        </w:rPr>
-        <w:t>, hvor energisk sangen er, hvor dansbar den er, hvor høylytt den er, og hvor sannsynlig innspilling skjedde «</w:t>
-      </w:r>
-      <w:proofErr w:type="gramStart"/>
-      <w:r>
-        <w:rPr>
-          <w:lang w:val="nb-NO"/>
-        </w:rPr>
-        <w:t>live</w:t>
-      </w:r>
-      <w:proofErr w:type="gramEnd"/>
-      <w:r>
-        <w:rPr>
-          <w:lang w:val="nb-NO"/>
-        </w:rPr>
-        <w:t>».</w:t>
+        <w:t>Dette datasettet tar for seg en rekke interessante data. Det viser de mest populære sangene for hvert år fra 2010 til 2019, hvilken hovedsjanger sangen tilhører, bandet/artisten, men også annen data som beats per minute, hvor energisk sangen er, hvor dansbar den er, hvor høylytt den er, og hvor sannsynlig innspilling skjedde «live».</w:t>
       </w:r>
     </w:p>
     <w:p>
@@ -331,36 +184,26 @@
         </w:rPr>
         <w:t xml:space="preserve"> – </w:t>
       </w:r>
-      <w:proofErr w:type="spellStart"/>
       <w:r>
         <w:rPr>
           <w:lang w:val="nb-NO"/>
         </w:rPr>
         <w:t>Column</w:t>
       </w:r>
-      <w:proofErr w:type="spellEnd"/>
-    </w:p>
-    <w:p>
-      <w:pPr>
-        <w:rPr>
-          <w:lang w:val="nb-NO"/>
-        </w:rPr>
-      </w:pPr>
-      <w:proofErr w:type="spellStart"/>
-      <w:r>
-        <w:rPr>
-          <w:lang w:val="nb-NO"/>
-        </w:rPr>
-        <w:t>Dataset</w:t>
-      </w:r>
-      <w:proofErr w:type="spellEnd"/>
-      <w:r>
-        <w:rPr>
-          <w:lang w:val="nb-NO"/>
-        </w:rPr>
-        <w:t xml:space="preserve">: </w:t>
-      </w:r>
-      <w:hyperlink r:id="rId5" w:history="1">
+    </w:p>
+    <w:p>
+      <w:pPr>
+        <w:rPr>
+          <w:lang w:val="nb-NO"/>
+        </w:rPr>
+      </w:pPr>
+      <w:r>
+        <w:rPr>
+          <w:lang w:val="nb-NO"/>
+        </w:rPr>
+        <w:t xml:space="preserve">Dataset: </w:t>
+      </w:r>
+      <w:hyperlink r:id="rId7" w:history="1">
         <w:r>
           <w:rPr>
             <w:rStyle w:val="Hyperlink"/>
@@ -380,21 +223,7 @@
         <w:rPr>
           <w:lang w:val="nb-NO"/>
         </w:rPr>
-        <w:t xml:space="preserve">Dette settet ser på hvor mange ord som er i en sangtekst, og hvor mange av disse ordene som er banne ord. Settet artist, </w:t>
-      </w:r>
-      <w:proofErr w:type="gramStart"/>
-      <w:r>
-        <w:rPr>
-          <w:lang w:val="nb-NO"/>
-        </w:rPr>
-        <w:t>album(</w:t>
-      </w:r>
-      <w:proofErr w:type="gramEnd"/>
-      <w:r>
-        <w:rPr>
-          <w:lang w:val="nb-NO"/>
-        </w:rPr>
-        <w:t>ikke alle) og låt, som gjør det lettere å lete igjennom artistene for å finne sanger med mye banning. Det kan også være gøy å se om det er noen sammenheng mellom hvor mye banning det er i en sang, og hvor populær den blir. Er det en magisk sone? Hvem banner mest?</w:t>
+        <w:t>Dette settet ser på hvor mange ord som er i en sangtekst, og hvor mange av disse ordene som er banne ord. Settet artist, album(ikke alle) og låt, som gjør det lettere å lete igjennom artistene for å finne sanger med mye banning. Det kan også være gøy å se om det er noen sammenheng mellom hvor mye banning det er i en sang, og hvor populær den blir. Er det en magisk sone? Hvem banner mest?</w:t>
       </w:r>
     </w:p>
     <w:p>
@@ -450,21 +279,13 @@
           <w:lang w:val="nb-NO"/>
         </w:rPr>
       </w:pPr>
-      <w:proofErr w:type="spellStart"/>
-      <w:r>
-        <w:rPr>
-          <w:lang w:val="nb-NO"/>
-        </w:rPr>
-        <w:t>Dataset</w:t>
-      </w:r>
-      <w:proofErr w:type="spellEnd"/>
-      <w:r>
-        <w:rPr>
-          <w:lang w:val="nb-NO"/>
-        </w:rPr>
-        <w:t xml:space="preserve">: </w:t>
-      </w:r>
-      <w:hyperlink r:id="rId6" w:history="1">
+      <w:r>
+        <w:rPr>
+          <w:lang w:val="nb-NO"/>
+        </w:rPr>
+        <w:t xml:space="preserve">Dataset: </w:t>
+      </w:r>
+      <w:hyperlink r:id="rId8" w:history="1">
         <w:r>
           <w:rPr>
             <w:rStyle w:val="Hyperlink"/>
@@ -531,7 +352,7 @@
                     </pic:cNvPicPr>
                   </pic:nvPicPr>
                   <pic:blipFill>
-                    <a:blip r:embed="rId7">
+                    <a:blip r:embed="rId9">
                       <a:extLst>
                         <a:ext uri="{28A0092B-C50C-407E-A947-70E740481C1C}">
                           <a14:useLocalDpi xmlns:a14="http://schemas.microsoft.com/office/drawing/2010/main" val="0"/>
@@ -599,7 +420,7 @@
                     </pic:cNvPicPr>
                   </pic:nvPicPr>
                   <pic:blipFill>
-                    <a:blip r:embed="rId8">
+                    <a:blip r:embed="rId10">
                       <a:extLst>
                         <a:ext uri="{28A0092B-C50C-407E-A947-70E740481C1C}">
                           <a14:useLocalDpi xmlns:a14="http://schemas.microsoft.com/office/drawing/2010/main" val="0"/>
@@ -660,7 +481,7 @@
                     </pic:cNvPicPr>
                   </pic:nvPicPr>
                   <pic:blipFill>
-                    <a:blip r:embed="rId9">
+                    <a:blip r:embed="rId11">
                       <a:extLst>
                         <a:ext uri="{28A0092B-C50C-407E-A947-70E740481C1C}">
                           <a14:useLocalDpi xmlns:a14="http://schemas.microsoft.com/office/drawing/2010/main" val="0"/>
@@ -692,6 +513,306 @@
         </w:drawing>
       </w:r>
     </w:p>
+    <w:p>
+      <w:pPr>
+        <w:rPr>
+          <w:lang w:val="nb-NO"/>
+        </w:rPr>
+      </w:pPr>
+      <w:r>
+        <w:rPr>
+          <w:lang w:val="nb-NO"/>
+        </w:rPr>
+        <w:br w:type="page"/>
+      </w:r>
+    </w:p>
+    <w:p>
+      <w:pPr>
+        <w:rPr>
+          <w:lang w:val="nb-NO"/>
+        </w:rPr>
+      </w:pPr>
+      <w:r>
+        <w:rPr>
+          <w:lang w:val="nb-NO"/>
+        </w:rPr>
+        <w:lastRenderedPageBreak/>
+        <w:t>Informasjonsside</w:t>
+      </w:r>
+      <w:r>
+        <w:rPr>
+          <w:lang w:val="nb-NO"/>
+        </w:rPr>
+        <w:t xml:space="preserve"> om artister</w:t>
+      </w:r>
+    </w:p>
+    <w:p>
+      <w:pPr>
+        <w:rPr>
+          <w:lang w:val="nb-NO"/>
+        </w:rPr>
+      </w:pPr>
+      <w:r>
+        <w:rPr>
+          <w:lang w:val="nb-NO"/>
+        </w:rPr>
+        <w:t xml:space="preserve">Skissen under illustrerer hvordan informasjon relatert til ulike artister kan framstilles med datasettene. Her er det tenkt at </w:t>
+      </w:r>
+      <w:r>
+        <w:rPr>
+          <w:lang w:val="nb-NO"/>
+        </w:rPr>
+        <w:t xml:space="preserve">når </w:t>
+      </w:r>
+      <w:r>
+        <w:rPr>
+          <w:lang w:val="nb-NO"/>
+        </w:rPr>
+        <w:t>man velger en artist ut ifra listen, vil vinduene til høyre oppdateres med ulik informasjon som benytter data fra alle datasettene.</w:t>
+      </w:r>
+    </w:p>
+    <w:p>
+      <w:pPr>
+        <w:rPr>
+          <w:lang w:val="nb-NO"/>
+        </w:rPr>
+      </w:pPr>
+      <w:r>
+        <w:rPr>
+          <w:b/>
+          <w:bCs/>
+          <w:lang w:val="nb-NO"/>
+        </w:rPr>
+        <w:t xml:space="preserve">Songs </w:t>
+      </w:r>
+      <w:r>
+        <w:rPr>
+          <w:b/>
+          <w:bCs/>
+          <w:lang w:val="nb-NO"/>
+        </w:rPr>
+        <w:t>C</w:t>
+      </w:r>
+      <w:r>
+        <w:rPr>
+          <w:b/>
+          <w:bCs/>
+          <w:lang w:val="nb-NO"/>
+        </w:rPr>
+        <w:t xml:space="preserve">ategorized </w:t>
+      </w:r>
+      <w:r>
+        <w:rPr>
+          <w:lang w:val="nb-NO"/>
+        </w:rPr>
+        <w:t xml:space="preserve">vil gi en prosentvis oversikt over antallet sanger som har fått en Grammy Award, antallet sanger som </w:t>
+      </w:r>
+      <w:r>
+        <w:rPr>
+          <w:lang w:val="nb-NO"/>
+        </w:rPr>
+        <w:t xml:space="preserve">ble en hit i spotify datasettet, og de resterende «vanlige» tilfellene. </w:t>
+      </w:r>
+      <w:r>
+        <w:rPr>
+          <w:lang w:val="nb-NO"/>
+        </w:rPr>
+        <w:t>Utregningen her gjennomføres ved å sjekke om sangen finnes i enten Grammy Awards- eller Spotify Hits- datasettene, og dermed markere sangene ettersom. Da vil man stå igjen med en liste sanger og hvilken kategori de tilhører (Grammy Awarded, Spotify Hits og Other), og man kan vise de på en Pie Chart.</w:t>
+      </w:r>
+    </w:p>
+    <w:p>
+      <w:pPr>
+        <w:rPr>
+          <w:lang w:val="nb-NO"/>
+        </w:rPr>
+      </w:pPr>
+      <w:r>
+        <w:rPr>
+          <w:noProof/>
+          <w:lang w:val="nb-NO"/>
+        </w:rPr>
+        <w:drawing>
+          <wp:inline distT="0" distB="0" distL="0" distR="0" wp14:anchorId="5D4A1BA2" wp14:editId="77A3290B">
+            <wp:extent cx="5726430" cy="3616325"/>
+            <wp:effectExtent l="0" t="0" r="7620" b="3175"/>
+            <wp:docPr id="7" name="Picture 7"/>
+            <wp:cNvGraphicFramePr>
+              <a:graphicFrameLocks xmlns:a="http://schemas.openxmlformats.org/drawingml/2006/main" noChangeAspect="1"/>
+            </wp:cNvGraphicFramePr>
+            <a:graphic xmlns:a="http://schemas.openxmlformats.org/drawingml/2006/main">
+              <a:graphicData uri="http://schemas.openxmlformats.org/drawingml/2006/picture">
+                <pic:pic xmlns:pic="http://schemas.openxmlformats.org/drawingml/2006/picture">
+                  <pic:nvPicPr>
+                    <pic:cNvPr id="0" name="Picture 4"/>
+                    <pic:cNvPicPr>
+                      <a:picLocks noChangeAspect="1" noChangeArrowheads="1"/>
+                    </pic:cNvPicPr>
+                  </pic:nvPicPr>
+                  <pic:blipFill>
+                    <a:blip r:embed="rId12">
+                      <a:extLst>
+                        <a:ext uri="{28A0092B-C50C-407E-A947-70E740481C1C}">
+                          <a14:useLocalDpi xmlns:a14="http://schemas.microsoft.com/office/drawing/2010/main" val="0"/>
+                        </a:ext>
+                      </a:extLst>
+                    </a:blip>
+                    <a:srcRect/>
+                    <a:stretch>
+                      <a:fillRect/>
+                    </a:stretch>
+                  </pic:blipFill>
+                  <pic:spPr bwMode="auto">
+                    <a:xfrm>
+                      <a:off x="0" y="0"/>
+                      <a:ext cx="5726430" cy="3616325"/>
+                    </a:xfrm>
+                    <a:prstGeom prst="rect">
+                      <a:avLst/>
+                    </a:prstGeom>
+                    <a:noFill/>
+                    <a:ln>
+                      <a:noFill/>
+                    </a:ln>
+                  </pic:spPr>
+                </pic:pic>
+              </a:graphicData>
+            </a:graphic>
+          </wp:inline>
+        </w:drawing>
+      </w:r>
+    </w:p>
+    <w:p>
+      <w:pPr>
+        <w:rPr>
+          <w:lang w:val="nb-NO"/>
+        </w:rPr>
+      </w:pPr>
+      <w:r>
+        <w:rPr>
+          <w:b/>
+          <w:bCs/>
+          <w:lang w:val="nb-NO"/>
+        </w:rPr>
+        <w:t xml:space="preserve">Foul </w:t>
+      </w:r>
+      <w:r>
+        <w:rPr>
+          <w:b/>
+          <w:bCs/>
+          <w:lang w:val="nb-NO"/>
+        </w:rPr>
+        <w:t>w</w:t>
+      </w:r>
+      <w:r>
+        <w:rPr>
+          <w:b/>
+          <w:bCs/>
+          <w:lang w:val="nb-NO"/>
+        </w:rPr>
+        <w:t xml:space="preserve">ords </w:t>
+      </w:r>
+      <w:r>
+        <w:rPr>
+          <w:b/>
+          <w:bCs/>
+          <w:lang w:val="nb-NO"/>
+        </w:rPr>
+        <w:t>o</w:t>
+      </w:r>
+      <w:r>
+        <w:rPr>
+          <w:b/>
+          <w:bCs/>
+          <w:lang w:val="nb-NO"/>
+        </w:rPr>
+        <w:t xml:space="preserve">ver </w:t>
+      </w:r>
+      <w:r>
+        <w:rPr>
+          <w:b/>
+          <w:bCs/>
+          <w:lang w:val="nb-NO"/>
+        </w:rPr>
+        <w:t>t</w:t>
+      </w:r>
+      <w:r>
+        <w:rPr>
+          <w:b/>
+          <w:bCs/>
+          <w:lang w:val="nb-NO"/>
+        </w:rPr>
+        <w:t>ime</w:t>
+      </w:r>
+      <w:r>
+        <w:rPr>
+          <w:lang w:val="nb-NO"/>
+        </w:rPr>
+        <w:t xml:space="preserve"> viser hvor</w:t>
+      </w:r>
+      <w:r>
+        <w:rPr>
+          <w:lang w:val="nb-NO"/>
+        </w:rPr>
+        <w:t xml:space="preserve"> utviklingen av antall bannord brukt </w:t>
+      </w:r>
+      <w:r>
+        <w:rPr>
+          <w:lang w:val="nb-NO"/>
+        </w:rPr>
+        <w:t xml:space="preserve">av artisten hvert år. Måten dette beregnes, er ved å hente ut banneord per sang fra «Profanity In Music» datasettet, deretter legge sammen antall banneord basert på årstall (når sangene ble lansert). Da vil man ende opp med antall banneord per år, som kan for eksempel framstilles </w:t>
+      </w:r>
+      <w:r>
+        <w:rPr>
+          <w:lang w:val="nb-NO"/>
+        </w:rPr>
+        <w:t>med et linjediagram.</w:t>
+      </w:r>
+    </w:p>
+    <w:p>
+      <w:pPr>
+        <w:rPr>
+          <w:lang w:val="nb-NO"/>
+        </w:rPr>
+      </w:pPr>
+      <w:r>
+        <w:rPr>
+          <w:lang w:val="nb-NO"/>
+        </w:rPr>
+        <w:t xml:space="preserve">Til slutt regnes </w:t>
+      </w:r>
+      <w:r>
+        <w:rPr>
+          <w:b/>
+          <w:bCs/>
+          <w:lang w:val="nb-NO"/>
+        </w:rPr>
+        <w:t>Related data</w:t>
+      </w:r>
+      <w:r>
+        <w:rPr>
+          <w:lang w:val="nb-NO"/>
+        </w:rPr>
+        <w:t xml:space="preserve"> ved å legge finne gjennomsnittet </w:t>
+      </w:r>
+      <w:r>
+        <w:rPr>
+          <w:lang w:val="nb-NO"/>
+        </w:rPr>
+        <w:t xml:space="preserve">av </w:t>
+      </w:r>
+      <w:r>
+        <w:rPr>
+          <w:lang w:val="nb-NO"/>
+        </w:rPr>
+        <w:t>loudness, danceability og top genre fra Top Spotify Songs datasettet.</w:t>
+      </w:r>
+      <w:r>
+        <w:rPr>
+          <w:lang w:val="nb-NO"/>
+        </w:rPr>
+        <w:t xml:space="preserve"> Da kan man finne ut av hvor dansbar og høylitt artisten er, samt hvilken sjanger de liker best.</w:t>
+      </w:r>
+    </w:p>
     <w:sectPr>
       <w:pgSz w:w="11906" w:h="16838"/>
       <w:pgMar w:top="1440" w:right="1440" w:bottom="1440" w:left="1440" w:header="708" w:footer="708" w:gutter="0"/>
@@ -702,8 +823,58 @@
 </w:document>
 </file>
 
+<file path=word/endnotes.xml><?xml version="1.0" encoding="utf-8"?>
+<w:endnotes xmlns:wpc="http://schemas.microsoft.com/office/word/2010/wordprocessingCanvas" xmlns:cx="http://schemas.microsoft.com/office/drawing/2014/chartex" xmlns:cx1="http://schemas.microsoft.com/office/drawing/2015/9/8/chartex" xmlns:cx2="http://schemas.microsoft.com/office/drawing/2015/10/21/chartex" xmlns:cx3="http://schemas.microsoft.com/office/drawing/2016/5/9/chartex" xmlns:cx4="http://schemas.microsoft.com/office/drawing/2016/5/10/chartex" xmlns:cx5="http://schemas.microsoft.com/office/drawing/2016/5/11/chartex" xmlns:cx6="http://schemas.microsoft.com/office/drawing/2016/5/12/chartex" xmlns:cx7="http://schemas.microsoft.com/office/drawing/2016/5/13/chartex" xmlns:cx8="http://schemas.microsoft.com/office/drawing/2016/5/14/chartex" xmlns:mc="http://schemas.openxmlformats.org/markup-compatibility/2006" xmlns:aink="http://schemas.microsoft.com/office/drawing/2016/ink" xmlns:am3d="http://schemas.microsoft.com/office/drawing/2017/model3d" xmlns:o="urn:schemas-microsoft-com:office:office" xmlns:r="http://schemas.openxmlformats.org/officeDocument/2006/relationships" xmlns:m="http://schemas.openxmlformats.org/officeDocument/2006/math" xmlns:v="urn:schemas-microsoft-com:vml" xmlns:wp14="http://schemas.microsoft.com/office/word/2010/wordprocessingDrawing" xmlns:wp="http://schemas.openxmlformats.org/drawingml/2006/wordprocessingDrawing" xmlns:w10="urn:schemas-microsoft-com:office:word" xmlns:w="http://schemas.openxmlformats.org/wordprocessingml/2006/main" xmlns:w14="http://schemas.microsoft.com/office/word/2010/wordml" xmlns:w15="http://schemas.microsoft.com/office/word/2012/wordml" xmlns:w16cex="http://schemas.microsoft.com/office/word/2018/wordml/cex" xmlns:w16cid="http://schemas.microsoft.com/office/word/2016/wordml/cid" xmlns:w16="http://schemas.microsoft.com/office/word/2018/wordml" xmlns:w16se="http://schemas.microsoft.com/office/word/2015/wordml/symex" xmlns:wpg="http://schemas.microsoft.com/office/word/2010/wordprocessingGroup" xmlns:wpi="http://schemas.microsoft.com/office/word/2010/wordprocessingInk" xmlns:wne="http://schemas.microsoft.com/office/word/2006/wordml" xmlns:wps="http://schemas.microsoft.com/office/word/2010/wordprocessingShape" mc:Ignorable="w14 w15 w16se w16cid w16 w16cex wp14">
+  <w:endnote w:type="separator" w:id="-1">
+    <w:p>
+      <w:pPr>
+        <w:spacing w:after="0" w:line="240" w:lineRule="auto"/>
+      </w:pPr>
+      <w:r>
+        <w:separator/>
+      </w:r>
+    </w:p>
+  </w:endnote>
+  <w:endnote w:type="continuationSeparator" w:id="0">
+    <w:p>
+      <w:pPr>
+        <w:spacing w:after="0" w:line="240" w:lineRule="auto"/>
+      </w:pPr>
+      <w:r>
+        <w:continuationSeparator/>
+      </w:r>
+    </w:p>
+  </w:endnote>
+</w:endnotes>
+</file>
+
+<file path=word/footnotes.xml><?xml version="1.0" encoding="utf-8"?>
+<w:footnotes xmlns:wpc="http://schemas.microsoft.com/office/word/2010/wordprocessingCanvas" xmlns:cx="http://schemas.microsoft.com/office/drawing/2014/chartex" xmlns:cx1="http://schemas.microsoft.com/office/drawing/2015/9/8/chartex" xmlns:cx2="http://schemas.microsoft.com/office/drawing/2015/10/21/chartex" xmlns:cx3="http://schemas.microsoft.com/office/drawing/2016/5/9/chartex" xmlns:cx4="http://schemas.microsoft.com/office/drawing/2016/5/10/chartex" xmlns:cx5="http://schemas.microsoft.com/office/drawing/2016/5/11/chartex" xmlns:cx6="http://schemas.microsoft.com/office/drawing/2016/5/12/chartex" xmlns:cx7="http://schemas.microsoft.com/office/drawing/2016/5/13/chartex" xmlns:cx8="http://schemas.microsoft.com/office/drawing/2016/5/14/chartex" xmlns:mc="http://schemas.openxmlformats.org/markup-compatibility/2006" xmlns:aink="http://schemas.microsoft.com/office/drawing/2016/ink" xmlns:am3d="http://schemas.microsoft.com/office/drawing/2017/model3d" xmlns:o="urn:schemas-microsoft-com:office:office" xmlns:r="http://schemas.openxmlformats.org/officeDocument/2006/relationships" xmlns:m="http://schemas.openxmlformats.org/officeDocument/2006/math" xmlns:v="urn:schemas-microsoft-com:vml" xmlns:wp14="http://schemas.microsoft.com/office/word/2010/wordprocessingDrawing" xmlns:wp="http://schemas.openxmlformats.org/drawingml/2006/wordprocessingDrawing" xmlns:w10="urn:schemas-microsoft-com:office:word" xmlns:w="http://schemas.openxmlformats.org/wordprocessingml/2006/main" xmlns:w14="http://schemas.microsoft.com/office/word/2010/wordml" xmlns:w15="http://schemas.microsoft.com/office/word/2012/wordml" xmlns:w16cex="http://schemas.microsoft.com/office/word/2018/wordml/cex" xmlns:w16cid="http://schemas.microsoft.com/office/word/2016/wordml/cid" xmlns:w16="http://schemas.microsoft.com/office/word/2018/wordml" xmlns:w16se="http://schemas.microsoft.com/office/word/2015/wordml/symex" xmlns:wpg="http://schemas.microsoft.com/office/word/2010/wordprocessingGroup" xmlns:wpi="http://schemas.microsoft.com/office/word/2010/wordprocessingInk" xmlns:wne="http://schemas.microsoft.com/office/word/2006/wordml" xmlns:wps="http://schemas.microsoft.com/office/word/2010/wordprocessingShape" mc:Ignorable="w14 w15 w16se w16cid w16 w16cex wp14">
+  <w:footnote w:type="separator" w:id="-1">
+    <w:p>
+      <w:pPr>
+        <w:spacing w:after="0" w:line="240" w:lineRule="auto"/>
+      </w:pPr>
+      <w:r>
+        <w:separator/>
+      </w:r>
+    </w:p>
+  </w:footnote>
+  <w:footnote w:type="continuationSeparator" w:id="0">
+    <w:p>
+      <w:pPr>
+        <w:spacing w:after="0" w:line="240" w:lineRule="auto"/>
+      </w:pPr>
+      <w:r>
+        <w:continuationSeparator/>
+      </w:r>
+    </w:p>
+  </w:footnote>
+</w:footnotes>
+</file>
+
 <file path=word/styles.xml><?xml version="1.0" encoding="utf-8"?>
-<w:styles xmlns:mc="http://schemas.openxmlformats.org/markup-compatibility/2006" xmlns:r="http://schemas.openxmlformats.org/officeDocument/2006/relationships" xmlns:w="http://schemas.openxmlformats.org/wordprocessingml/2006/main" xmlns:w14="http://schemas.microsoft.com/office/word/2010/wordml" xmlns:w15="http://schemas.microsoft.com/office/word/2012/wordml" xmlns:w16cex="http://schemas.microsoft.com/office/word/2018/wordml/cex" xmlns:w16cid="http://schemas.microsoft.com/office/word/2016/wordml/cid" xmlns:w16="http://schemas.microsoft.com/office/word/2018/wordml" xmlns:w16sdtdh="http://schemas.microsoft.com/office/word/2020/wordml/sdtdatahash" xmlns:w16se="http://schemas.microsoft.com/office/word/2015/wordml/symex" mc:Ignorable="w14 w15 w16se w16cid w16 w16cex w16sdtdh">
+<w:styles xmlns:mc="http://schemas.openxmlformats.org/markup-compatibility/2006" xmlns:r="http://schemas.openxmlformats.org/officeDocument/2006/relationships" xmlns:w="http://schemas.openxmlformats.org/wordprocessingml/2006/main" xmlns:w14="http://schemas.microsoft.com/office/word/2010/wordml" xmlns:w15="http://schemas.microsoft.com/office/word/2012/wordml" xmlns:w16cex="http://schemas.microsoft.com/office/word/2018/wordml/cex" xmlns:w16cid="http://schemas.microsoft.com/office/word/2016/wordml/cid" xmlns:w16="http://schemas.microsoft.com/office/word/2018/wordml" xmlns:w16se="http://schemas.microsoft.com/office/word/2015/wordml/symex" mc:Ignorable="w14 w15 w16se w16cid w16 w16cex">
   <w:docDefaults>
     <w:rPrDefault>
       <w:rPr>
@@ -1163,6 +1334,50 @@
       <w:u w:val="single"/>
     </w:rPr>
   </w:style>
+  <w:style w:type="paragraph" w:styleId="Header">
+    <w:name w:val="header"/>
+    <w:basedOn w:val="Normal"/>
+    <w:link w:val="HeaderChar"/>
+    <w:uiPriority w:val="99"/>
+    <w:unhideWhenUsed/>
+    <w:rsid w:val="00DA0905"/>
+    <w:pPr>
+      <w:tabs>
+        <w:tab w:val="center" w:pos="4536"/>
+        <w:tab w:val="right" w:pos="9072"/>
+      </w:tabs>
+      <w:spacing w:after="0" w:line="240" w:lineRule="auto"/>
+    </w:pPr>
+  </w:style>
+  <w:style w:type="character" w:customStyle="1" w:styleId="HeaderChar">
+    <w:name w:val="Header Char"/>
+    <w:basedOn w:val="DefaultParagraphFont"/>
+    <w:link w:val="Header"/>
+    <w:uiPriority w:val="99"/>
+    <w:rsid w:val="00DA0905"/>
+  </w:style>
+  <w:style w:type="paragraph" w:styleId="Footer">
+    <w:name w:val="footer"/>
+    <w:basedOn w:val="Normal"/>
+    <w:link w:val="FooterChar"/>
+    <w:uiPriority w:val="99"/>
+    <w:unhideWhenUsed/>
+    <w:rsid w:val="00DA0905"/>
+    <w:pPr>
+      <w:tabs>
+        <w:tab w:val="center" w:pos="4536"/>
+        <w:tab w:val="right" w:pos="9072"/>
+      </w:tabs>
+      <w:spacing w:after="0" w:line="240" w:lineRule="auto"/>
+    </w:pPr>
+  </w:style>
+  <w:style w:type="character" w:customStyle="1" w:styleId="FooterChar">
+    <w:name w:val="Footer Char"/>
+    <w:basedOn w:val="DefaultParagraphFont"/>
+    <w:link w:val="Footer"/>
+    <w:uiPriority w:val="99"/>
+    <w:rsid w:val="00DA0905"/>
+  </w:style>
 </w:styles>
 </file>
 

</xml_diff>